<commit_message>
update to talend procedures
</commit_message>
<xml_diff>
--- a/Data/Documentation.docx
+++ b/Data/Documentation.docx
@@ -9,33 +9,40 @@
           <w:ilvl w:val="0"/>
           <w:numId w:val="2"/>
         </w:numPr>
-      </w:pPr>
-      <w:r>
-        <w:t>Update Address Table from Master (SQL Server) to Community table (SQL Develop</w:t>
-      </w:r>
-      <w:bookmarkStart w:id="0" w:name="_GoBack"/>
-      <w:bookmarkEnd w:id="0"/>
-      <w:r>
-        <w:t xml:space="preserve">er) Changes to Id’s were made from </w:t>
-      </w:r>
-      <w:proofErr w:type="spellStart"/>
-      <w:r>
-        <w:t>BigDecimal</w:t>
-      </w:r>
-      <w:proofErr w:type="spellEnd"/>
-      <w:r>
-        <w:t xml:space="preserve"> to regular integer.</w:t>
+        <w:rPr>
+          <w:sz w:val="28"/>
+          <w:szCs w:val="28"/>
+        </w:rPr>
+      </w:pPr>
+      <w:r>
+        <w:rPr>
+          <w:sz w:val="28"/>
+          <w:szCs w:val="28"/>
+        </w:rPr>
+        <w:t>Update Address Table from Master (SQL Server) to Community table (SQL Developer) Changes to Id’s were made from BigDecimal to regular integer.</w:t>
       </w:r>
     </w:p>
     <w:p>
       <w:pPr>
         <w:pStyle w:val="ListParagraph"/>
-      </w:pPr>
-    </w:p>
-    <w:p>
+        <w:rPr>
+          <w:sz w:val="28"/>
+          <w:szCs w:val="28"/>
+        </w:rPr>
+      </w:pPr>
+    </w:p>
+    <w:p>
+      <w:pPr>
+        <w:rPr>
+          <w:sz w:val="28"/>
+          <w:szCs w:val="28"/>
+        </w:rPr>
+      </w:pPr>
       <w:r>
         <w:rPr>
           <w:noProof/>
+          <w:sz w:val="28"/>
+          <w:szCs w:val="28"/>
         </w:rPr>
         <w:drawing>
           <wp:inline distT="0" distB="0" distL="0" distR="0" wp14:anchorId="28A13148" wp14:editId="790416BC">
@@ -88,9 +95,17 @@
       </w:r>
     </w:p>
     <w:p>
+      <w:pPr>
+        <w:rPr>
+          <w:sz w:val="28"/>
+          <w:szCs w:val="28"/>
+        </w:rPr>
+      </w:pPr>
       <w:r>
         <w:rPr>
           <w:noProof/>
+          <w:sz w:val="28"/>
+          <w:szCs w:val="28"/>
         </w:rPr>
         <w:drawing>
           <wp:inline distT="0" distB="0" distL="0" distR="0" wp14:anchorId="1FAA067C" wp14:editId="3EA2B473">
@@ -149,45 +164,68 @@
           <w:ilvl w:val="0"/>
           <w:numId w:val="1"/>
         </w:numPr>
-      </w:pPr>
-      <w:r>
-        <w:t xml:space="preserve">Volunteer list integrated to Community database. Once again </w:t>
-      </w:r>
-      <w:proofErr w:type="spellStart"/>
-      <w:r>
-        <w:t>BigDecimal</w:t>
-      </w:r>
-      <w:proofErr w:type="spellEnd"/>
-      <w:r>
-        <w:t xml:space="preserve"> on GROUP_LEADER column</w:t>
-      </w:r>
-      <w:r>
+        <w:rPr>
+          <w:sz w:val="28"/>
+          <w:szCs w:val="28"/>
+        </w:rPr>
+      </w:pPr>
+      <w:r>
+        <w:rPr>
+          <w:sz w:val="28"/>
+          <w:szCs w:val="28"/>
+        </w:rPr>
+        <w:t>Volunteer list integrated to Community database. Once again BigDecimal on GROUP_LEADER column</w:t>
+      </w:r>
+      <w:r>
+        <w:rPr>
+          <w:sz w:val="28"/>
+          <w:szCs w:val="28"/>
+        </w:rPr>
         <w:t xml:space="preserve"> was Change to integer and ID column was</w:t>
       </w:r>
       <w:r>
-        <w:t xml:space="preserve"> generated with increments </w:t>
-      </w:r>
-      <w:proofErr w:type="gramStart"/>
-      <w:r>
-        <w:t>of  one</w:t>
-      </w:r>
-      <w:proofErr w:type="gramEnd"/>
-      <w:r>
+        <w:rPr>
+          <w:sz w:val="28"/>
+          <w:szCs w:val="28"/>
+        </w:rPr>
+        <w:t xml:space="preserve"> generated with increments of  one</w:t>
+      </w:r>
+      <w:r>
+        <w:rPr>
+          <w:sz w:val="28"/>
+          <w:szCs w:val="28"/>
+        </w:rPr>
         <w:t>,</w:t>
       </w:r>
       <w:r>
+        <w:rPr>
+          <w:sz w:val="28"/>
+          <w:szCs w:val="28"/>
+        </w:rPr>
         <w:t xml:space="preserve"> for uploading records into database.</w:t>
       </w:r>
     </w:p>
     <w:p>
       <w:pPr>
         <w:pStyle w:val="ListParagraph"/>
-      </w:pPr>
-    </w:p>
-    <w:p>
+        <w:rPr>
+          <w:sz w:val="28"/>
+          <w:szCs w:val="28"/>
+        </w:rPr>
+      </w:pPr>
+    </w:p>
+    <w:p>
+      <w:pPr>
+        <w:rPr>
+          <w:sz w:val="28"/>
+          <w:szCs w:val="28"/>
+        </w:rPr>
+      </w:pPr>
       <w:r>
         <w:rPr>
           <w:noProof/>
+          <w:sz w:val="28"/>
+          <w:szCs w:val="28"/>
         </w:rPr>
         <w:drawing>
           <wp:inline distT="0" distB="0" distL="0" distR="0" wp14:anchorId="51691F9E" wp14:editId="690EA7C9">
@@ -241,6 +279,22 @@
     </w:p>
     <w:p>
       <w:pPr>
+        <w:rPr>
+          <w:sz w:val="28"/>
+          <w:szCs w:val="28"/>
+        </w:rPr>
+      </w:pPr>
+    </w:p>
+    <w:p>
+      <w:pPr>
+        <w:rPr>
+          <w:sz w:val="28"/>
+          <w:szCs w:val="28"/>
+        </w:rPr>
+      </w:pPr>
+    </w:p>
+    <w:p>
+      <w:pPr>
         <w:pStyle w:val="ListParagraph"/>
         <w:numPr>
           <w:ilvl w:val="0"/>
@@ -248,29 +302,36 @@
         </w:numPr>
       </w:pPr>
       <w:r>
-        <w:t>Now that we have our volunteers register and everyone has an ID is time to prepare the</w:t>
-      </w:r>
-      <w:r>
-        <w:t xml:space="preserve"> donor’s</w:t>
-      </w:r>
-      <w:r>
-        <w:t xml:space="preserve"> address, </w:t>
-      </w:r>
-      <w:r>
-        <w:t>here I take the donor list for each group and extract the address number and street name, at the moment this only works as long the address has a delimiter in this case a “.” Is required.</w:t>
-      </w:r>
-    </w:p>
-    <w:p>
+        <w:rPr>
+          <w:sz w:val="28"/>
+          <w:szCs w:val="28"/>
+        </w:rPr>
+        <w:lastRenderedPageBreak/>
+        <w:t xml:space="preserve">Now that volunteer table has been updated, </w:t>
+      </w:r>
+      <w:r>
+        <w:rPr>
+          <w:sz w:val="28"/>
+          <w:szCs w:val="28"/>
+        </w:rPr>
+        <w:t>we proceeding to find the addresses id’s with help from the master database</w:t>
+      </w:r>
+    </w:p>
+    <w:p>
+      <w:pPr>
+        <w:pStyle w:val="ListParagraph"/>
+      </w:pPr>
       <w:r>
         <w:rPr>
           <w:noProof/>
-        </w:rPr>
-        <w:lastRenderedPageBreak/>
+          <w:sz w:val="28"/>
+          <w:szCs w:val="28"/>
+        </w:rPr>
         <w:drawing>
-          <wp:inline distT="0" distB="0" distL="0" distR="0" wp14:anchorId="66C33CD2" wp14:editId="021E9E1F">
-            <wp:extent cx="3469640" cy="2133600"/>
+          <wp:inline distT="0" distB="0" distL="0" distR="0" wp14:anchorId="0B290023" wp14:editId="50F639FF">
+            <wp:extent cx="5943600" cy="2275205"/>
             <wp:effectExtent l="0" t="0" r="0" b="0"/>
-            <wp:docPr id="6" name="Picture 6" descr="C:\Users\F-Dom\OneDrive\Documents\ShareX\Screenshots\2019-07\TOS_DI-win-x86_64_2019-07-27_14-51-50.png"/>
+            <wp:docPr id="1" name="Picture 1"/>
             <wp:cNvGraphicFramePr>
               <a:graphicFrameLocks xmlns:a="http://schemas.openxmlformats.org/drawingml/2006/main" noChangeAspect="1"/>
             </wp:cNvGraphicFramePr>
@@ -278,7 +339,7 @@
               <a:graphicData uri="http://schemas.openxmlformats.org/drawingml/2006/picture">
                 <pic:pic xmlns:pic="http://schemas.openxmlformats.org/drawingml/2006/picture">
                   <pic:nvPicPr>
-                    <pic:cNvPr id="0" name="Picture 6" descr="C:\Users\F-Dom\OneDrive\Documents\ShareX\Screenshots\2019-07\TOS_DI-win-x86_64_2019-07-27_14-51-50.png"/>
+                    <pic:cNvPr id="0" name="Picture 1"/>
                     <pic:cNvPicPr>
                       <a:picLocks noChangeAspect="1" noChangeArrowheads="1"/>
                     </pic:cNvPicPr>
@@ -299,7 +360,7 @@
                   <pic:spPr bwMode="auto">
                     <a:xfrm>
                       <a:off x="0" y="0"/>
-                      <a:ext cx="3469640" cy="2133600"/>
+                      <a:ext cx="5943600" cy="2275205"/>
                     </a:xfrm>
                     <a:prstGeom prst="rect">
                       <a:avLst/>
@@ -316,7 +377,11 @@
         </w:drawing>
       </w:r>
     </w:p>
-    <w:p/>
+    <w:p>
+      <w:pPr>
+        <w:pStyle w:val="ListParagraph"/>
+      </w:pPr>
+    </w:p>
     <w:p>
       <w:pPr>
         <w:pStyle w:val="ListParagraph"/>
@@ -324,23 +389,17 @@
           <w:ilvl w:val="0"/>
           <w:numId w:val="1"/>
         </w:numPr>
-      </w:pPr>
-      <w:r>
-        <w:t xml:space="preserve">Now that </w:t>
-      </w:r>
-      <w:r>
-        <w:t>donor’s address is prepare, I’ll used my new address file and the Address table</w:t>
-      </w:r>
-      <w:r>
-        <w:t xml:space="preserve"> from </w:t>
-      </w:r>
-      <w:proofErr w:type="spellStart"/>
-      <w:r>
-        <w:t>sql</w:t>
-      </w:r>
-      <w:proofErr w:type="spellEnd"/>
-      <w:r>
-        <w:t xml:space="preserve"> to provide id’s for donor’s address</w:t>
+        <w:rPr>
+          <w:sz w:val="28"/>
+          <w:szCs w:val="28"/>
+        </w:rPr>
+      </w:pPr>
+      <w:r>
+        <w:rPr>
+          <w:sz w:val="28"/>
+          <w:szCs w:val="28"/>
+        </w:rPr>
+        <w:t>Using a combine list we gather all the donors list together isolating the addresses.</w:t>
       </w:r>
     </w:p>
     <w:p>
@@ -357,10 +416,10 @@
           <w:noProof/>
         </w:rPr>
         <w:drawing>
-          <wp:inline distT="0" distB="0" distL="0" distR="0" wp14:anchorId="042BF7DE" wp14:editId="1A55C046">
-            <wp:extent cx="5930265" cy="1456690"/>
+          <wp:inline distT="0" distB="0" distL="0" distR="0" wp14:anchorId="678E8B91" wp14:editId="0A3E10B4">
+            <wp:extent cx="4343400" cy="1371600"/>
             <wp:effectExtent l="0" t="0" r="0" b="0"/>
-            <wp:docPr id="7" name="Picture 7" descr="C:\Users\F-Dom\OneDrive\Documents\ShareX\Screenshots\2019-07\TOS_DI-win-x86_64_2019-07-27_15-44-28.png"/>
+            <wp:docPr id="5" name="Picture 5"/>
             <wp:cNvGraphicFramePr>
               <a:graphicFrameLocks xmlns:a="http://schemas.openxmlformats.org/drawingml/2006/main" noChangeAspect="1"/>
             </wp:cNvGraphicFramePr>
@@ -368,13 +427,13 @@
               <a:graphicData uri="http://schemas.openxmlformats.org/drawingml/2006/picture">
                 <pic:pic xmlns:pic="http://schemas.openxmlformats.org/drawingml/2006/picture">
                   <pic:nvPicPr>
-                    <pic:cNvPr id="0" name="Picture 7" descr="C:\Users\F-Dom\OneDrive\Documents\ShareX\Screenshots\2019-07\TOS_DI-win-x86_64_2019-07-27_15-44-28.png"/>
+                    <pic:cNvPr id="0" name="Picture 2"/>
                     <pic:cNvPicPr>
                       <a:picLocks noChangeAspect="1" noChangeArrowheads="1"/>
                     </pic:cNvPicPr>
                   </pic:nvPicPr>
                   <pic:blipFill>
-                    <a:blip r:embed="rId9" cstate="print">
+                    <a:blip r:embed="rId9">
                       <a:extLst>
                         <a:ext uri="{28A0092B-C50C-407E-A947-70E740481C1C}">
                           <a14:useLocalDpi xmlns:a14="http://schemas.microsoft.com/office/drawing/2010/main" val="0"/>
@@ -389,7 +448,7 @@
                   <pic:spPr bwMode="auto">
                     <a:xfrm>
                       <a:off x="0" y="0"/>
-                      <a:ext cx="5930265" cy="1456690"/>
+                      <a:ext cx="4343400" cy="1371600"/>
                     </a:xfrm>
                     <a:prstGeom prst="rect">
                       <a:avLst/>
@@ -406,24 +465,52 @@
         </w:drawing>
       </w:r>
     </w:p>
+    <w:p/>
     <w:p>
       <w:pPr>
         <w:pStyle w:val="ListParagraph"/>
-      </w:pPr>
-    </w:p>
-    <w:p>
-      <w:pPr>
-        <w:pStyle w:val="ListParagraph"/>
-      </w:pPr>
+        <w:numPr>
+          <w:ilvl w:val="0"/>
+          <w:numId w:val="1"/>
+        </w:numPr>
+        <w:rPr>
+          <w:sz w:val="28"/>
+          <w:szCs w:val="28"/>
+        </w:rPr>
+      </w:pPr>
+      <w:r>
+        <w:rPr>
+          <w:sz w:val="28"/>
+          <w:szCs w:val="28"/>
+        </w:rPr>
+        <w:t xml:space="preserve">Here, the number and the street name </w:t>
+      </w:r>
+      <w:r>
+        <w:rPr>
+          <w:sz w:val="28"/>
+          <w:szCs w:val="28"/>
+        </w:rPr>
+        <w:t>are</w:t>
+      </w:r>
+      <w:r>
+        <w:rPr>
+          <w:sz w:val="28"/>
+          <w:szCs w:val="28"/>
+        </w:rPr>
+        <w:t xml:space="preserve"> filter</w:t>
+      </w:r>
+    </w:p>
+    <w:p/>
+    <w:p>
       <w:r>
         <w:rPr>
           <w:noProof/>
         </w:rPr>
         <w:drawing>
-          <wp:inline distT="0" distB="0" distL="0" distR="0" wp14:anchorId="4D343B6E" wp14:editId="0433B380">
-            <wp:extent cx="3962400" cy="1981200"/>
+          <wp:inline distT="0" distB="0" distL="0" distR="0" wp14:anchorId="16B115B2" wp14:editId="3549FCE1">
+            <wp:extent cx="4381500" cy="1469390"/>
             <wp:effectExtent l="0" t="0" r="0" b="0"/>
-            <wp:docPr id="8" name="Picture 8" descr="C:\Users\F-Dom\OneDrive\Documents\ShareX\Screenshots\2019-07\TOS_DI-win-x86_64_2019-07-27_15-46-19.png"/>
+            <wp:docPr id="9" name="Picture 9"/>
             <wp:cNvGraphicFramePr>
               <a:graphicFrameLocks xmlns:a="http://schemas.openxmlformats.org/drawingml/2006/main" noChangeAspect="1"/>
             </wp:cNvGraphicFramePr>
@@ -431,7 +518,7 @@
               <a:graphicData uri="http://schemas.openxmlformats.org/drawingml/2006/picture">
                 <pic:pic xmlns:pic="http://schemas.openxmlformats.org/drawingml/2006/picture">
                   <pic:nvPicPr>
-                    <pic:cNvPr id="0" name="Picture 8" descr="C:\Users\F-Dom\OneDrive\Documents\ShareX\Screenshots\2019-07\TOS_DI-win-x86_64_2019-07-27_15-46-19.png"/>
+                    <pic:cNvPr id="0" name="Picture 3"/>
                     <pic:cNvPicPr>
                       <a:picLocks noChangeAspect="1" noChangeArrowheads="1"/>
                     </pic:cNvPicPr>
@@ -452,7 +539,7 @@
                   <pic:spPr bwMode="auto">
                     <a:xfrm>
                       <a:off x="0" y="0"/>
-                      <a:ext cx="3962400" cy="1981200"/>
+                      <a:ext cx="4381500" cy="1469390"/>
                     </a:xfrm>
                     <a:prstGeom prst="rect">
                       <a:avLst/>
@@ -477,17 +564,329 @@
           <w:ilvl w:val="0"/>
           <w:numId w:val="1"/>
         </w:numPr>
-      </w:pPr>
-      <w:r>
-        <w:t>After getting the ids from the ADDRESS table I can make a new file with the information required to store on the DONATION table by using the donation list and the id list.</w:t>
-      </w:r>
-    </w:p>
+        <w:rPr>
+          <w:sz w:val="28"/>
+          <w:szCs w:val="28"/>
+        </w:rPr>
+      </w:pPr>
+      <w:r>
+        <w:rPr>
+          <w:sz w:val="28"/>
+          <w:szCs w:val="28"/>
+        </w:rPr>
+        <w:lastRenderedPageBreak/>
+        <w:t>After extracting the St. number and St. name to a file we proceed to given them their own columns for farther examination</w:t>
+      </w:r>
+    </w:p>
+    <w:p>
+      <w:r>
+        <w:rPr>
+          <w:noProof/>
+        </w:rPr>
+        <w:drawing>
+          <wp:inline distT="0" distB="0" distL="0" distR="0" wp14:anchorId="386098E1" wp14:editId="68CBE9AE">
+            <wp:extent cx="3129915" cy="2683510"/>
+            <wp:effectExtent l="0" t="0" r="0" b="2540"/>
+            <wp:docPr id="11" name="Picture 11"/>
+            <wp:cNvGraphicFramePr>
+              <a:graphicFrameLocks xmlns:a="http://schemas.openxmlformats.org/drawingml/2006/main" noChangeAspect="1"/>
+            </wp:cNvGraphicFramePr>
+            <a:graphic xmlns:a="http://schemas.openxmlformats.org/drawingml/2006/main">
+              <a:graphicData uri="http://schemas.openxmlformats.org/drawingml/2006/picture">
+                <pic:pic xmlns:pic="http://schemas.openxmlformats.org/drawingml/2006/picture">
+                  <pic:nvPicPr>
+                    <pic:cNvPr id="0" name="Picture 5"/>
+                    <pic:cNvPicPr>
+                      <a:picLocks noChangeAspect="1" noChangeArrowheads="1"/>
+                    </pic:cNvPicPr>
+                  </pic:nvPicPr>
+                  <pic:blipFill>
+                    <a:blip r:embed="rId11">
+                      <a:extLst>
+                        <a:ext uri="{28A0092B-C50C-407E-A947-70E740481C1C}">
+                          <a14:useLocalDpi xmlns:a14="http://schemas.microsoft.com/office/drawing/2010/main" val="0"/>
+                        </a:ext>
+                      </a:extLst>
+                    </a:blip>
+                    <a:srcRect/>
+                    <a:stretch>
+                      <a:fillRect/>
+                    </a:stretch>
+                  </pic:blipFill>
+                  <pic:spPr bwMode="auto">
+                    <a:xfrm>
+                      <a:off x="0" y="0"/>
+                      <a:ext cx="3129915" cy="2683510"/>
+                    </a:xfrm>
+                    <a:prstGeom prst="rect">
+                      <a:avLst/>
+                    </a:prstGeom>
+                    <a:noFill/>
+                    <a:ln>
+                      <a:noFill/>
+                    </a:ln>
+                  </pic:spPr>
+                </pic:pic>
+              </a:graphicData>
+            </a:graphic>
+          </wp:inline>
+        </w:drawing>
+      </w:r>
+    </w:p>
+    <w:p/>
     <w:p>
       <w:pPr>
         <w:pStyle w:val="ListParagraph"/>
-      </w:pPr>
+        <w:numPr>
+          <w:ilvl w:val="0"/>
+          <w:numId w:val="1"/>
+        </w:numPr>
+        <w:rPr>
+          <w:sz w:val="28"/>
+          <w:szCs w:val="28"/>
+        </w:rPr>
+      </w:pPr>
+      <w:r>
+        <w:rPr>
+          <w:sz w:val="28"/>
+          <w:szCs w:val="28"/>
+        </w:rPr>
+        <w:t xml:space="preserve">By giving the street number and street name </w:t>
+      </w:r>
+      <w:r>
+        <w:rPr>
+          <w:sz w:val="28"/>
+          <w:szCs w:val="28"/>
+        </w:rPr>
+        <w:t>their own columns,</w:t>
+      </w:r>
+      <w:r>
+        <w:rPr>
+          <w:sz w:val="28"/>
+          <w:szCs w:val="28"/>
+        </w:rPr>
+        <w:t xml:space="preserve"> we can now used them to find their ids by matching their contents with the content of the </w:t>
+      </w:r>
+      <w:r>
+        <w:rPr>
+          <w:sz w:val="28"/>
+          <w:szCs w:val="28"/>
+        </w:rPr>
+        <w:t xml:space="preserve">address table </w:t>
+      </w:r>
+    </w:p>
+    <w:p>
+      <w:r>
+        <w:rPr>
+          <w:noProof/>
+        </w:rPr>
+        <w:drawing>
+          <wp:inline distT="0" distB="0" distL="0" distR="0" wp14:anchorId="4C57A042" wp14:editId="34C0CC89">
+            <wp:extent cx="5861685" cy="2874010"/>
+            <wp:effectExtent l="0" t="0" r="5715" b="2540"/>
+            <wp:docPr id="12" name="Picture 12"/>
+            <wp:cNvGraphicFramePr>
+              <a:graphicFrameLocks xmlns:a="http://schemas.openxmlformats.org/drawingml/2006/main" noChangeAspect="1"/>
+            </wp:cNvGraphicFramePr>
+            <a:graphic xmlns:a="http://schemas.openxmlformats.org/drawingml/2006/main">
+              <a:graphicData uri="http://schemas.openxmlformats.org/drawingml/2006/picture">
+                <pic:pic xmlns:pic="http://schemas.openxmlformats.org/drawingml/2006/picture">
+                  <pic:nvPicPr>
+                    <pic:cNvPr id="0" name="Picture 6"/>
+                    <pic:cNvPicPr>
+                      <a:picLocks noChangeAspect="1" noChangeArrowheads="1"/>
+                    </pic:cNvPicPr>
+                  </pic:nvPicPr>
+                  <pic:blipFill>
+                    <a:blip r:embed="rId12">
+                      <a:extLst>
+                        <a:ext uri="{28A0092B-C50C-407E-A947-70E740481C1C}">
+                          <a14:useLocalDpi xmlns:a14="http://schemas.microsoft.com/office/drawing/2010/main" val="0"/>
+                        </a:ext>
+                      </a:extLst>
+                    </a:blip>
+                    <a:srcRect/>
+                    <a:stretch>
+                      <a:fillRect/>
+                    </a:stretch>
+                  </pic:blipFill>
+                  <pic:spPr bwMode="auto">
+                    <a:xfrm>
+                      <a:off x="0" y="0"/>
+                      <a:ext cx="5861685" cy="2874010"/>
+                    </a:xfrm>
+                    <a:prstGeom prst="rect">
+                      <a:avLst/>
+                    </a:prstGeom>
+                    <a:noFill/>
+                    <a:ln>
+                      <a:noFill/>
+                    </a:ln>
+                  </pic:spPr>
+                </pic:pic>
+              </a:graphicData>
+            </a:graphic>
+          </wp:inline>
+        </w:drawing>
+      </w:r>
     </w:p>
     <w:p/>
+    <w:p>
+      <w:pPr>
+        <w:pStyle w:val="ListParagraph"/>
+        <w:numPr>
+          <w:ilvl w:val="0"/>
+          <w:numId w:val="1"/>
+        </w:numPr>
+      </w:pPr>
+      <w:r>
+        <w:t xml:space="preserve"> </w:t>
+      </w:r>
+      <w:r>
+        <w:rPr>
+          <w:sz w:val="28"/>
+          <w:szCs w:val="28"/>
+        </w:rPr>
+        <w:t>Now the I got their ids. All I have to do is combined them with the original list forming a big blob for further procedures</w:t>
+      </w:r>
+    </w:p>
+    <w:p>
+      <w:pPr>
+        <w:pStyle w:val="ListParagraph"/>
+      </w:pPr>
+      <w:r>
+        <w:rPr>
+          <w:noProof/>
+          <w:sz w:val="28"/>
+          <w:szCs w:val="28"/>
+        </w:rPr>
+        <w:lastRenderedPageBreak/>
+        <w:drawing>
+          <wp:inline distT="0" distB="0" distL="0" distR="0" wp14:anchorId="1450084B" wp14:editId="39492AA6">
+            <wp:extent cx="5937885" cy="2520315"/>
+            <wp:effectExtent l="0" t="0" r="5715" b="0"/>
+            <wp:docPr id="14" name="Picture 14"/>
+            <wp:cNvGraphicFramePr>
+              <a:graphicFrameLocks xmlns:a="http://schemas.openxmlformats.org/drawingml/2006/main" noChangeAspect="1"/>
+            </wp:cNvGraphicFramePr>
+            <a:graphic xmlns:a="http://schemas.openxmlformats.org/drawingml/2006/main">
+              <a:graphicData uri="http://schemas.openxmlformats.org/drawingml/2006/picture">
+                <pic:pic xmlns:pic="http://schemas.openxmlformats.org/drawingml/2006/picture">
+                  <pic:nvPicPr>
+                    <pic:cNvPr id="0" name="Picture 8"/>
+                    <pic:cNvPicPr>
+                      <a:picLocks noChangeAspect="1" noChangeArrowheads="1"/>
+                    </pic:cNvPicPr>
+                  </pic:nvPicPr>
+                  <pic:blipFill>
+                    <a:blip r:embed="rId13">
+                      <a:extLst>
+                        <a:ext uri="{28A0092B-C50C-407E-A947-70E740481C1C}">
+                          <a14:useLocalDpi xmlns:a14="http://schemas.microsoft.com/office/drawing/2010/main" val="0"/>
+                        </a:ext>
+                      </a:extLst>
+                    </a:blip>
+                    <a:srcRect/>
+                    <a:stretch>
+                      <a:fillRect/>
+                    </a:stretch>
+                  </pic:blipFill>
+                  <pic:spPr bwMode="auto">
+                    <a:xfrm>
+                      <a:off x="0" y="0"/>
+                      <a:ext cx="5937885" cy="2520315"/>
+                    </a:xfrm>
+                    <a:prstGeom prst="rect">
+                      <a:avLst/>
+                    </a:prstGeom>
+                    <a:noFill/>
+                    <a:ln>
+                      <a:noFill/>
+                    </a:ln>
+                  </pic:spPr>
+                </pic:pic>
+              </a:graphicData>
+            </a:graphic>
+          </wp:inline>
+        </w:drawing>
+      </w:r>
+    </w:p>
+    <w:p>
+      <w:pPr>
+        <w:rPr>
+          <w:sz w:val="28"/>
+          <w:szCs w:val="28"/>
+        </w:rPr>
+      </w:pPr>
+    </w:p>
+    <w:p>
+      <w:pPr>
+        <w:rPr>
+          <w:sz w:val="28"/>
+          <w:szCs w:val="28"/>
+        </w:rPr>
+      </w:pPr>
+      <w:r>
+        <w:rPr>
+          <w:sz w:val="28"/>
+          <w:szCs w:val="28"/>
+        </w:rPr>
+        <w:t>Phase one: takes the full name from the list of donors.</w:t>
+      </w:r>
+    </w:p>
+    <w:p>
+      <w:pPr>
+        <w:rPr>
+          <w:sz w:val="28"/>
+          <w:szCs w:val="28"/>
+        </w:rPr>
+      </w:pPr>
+      <w:r>
+        <w:rPr>
+          <w:sz w:val="28"/>
+          <w:szCs w:val="28"/>
+        </w:rPr>
+        <w:t>Phase two: takes the data from the donors list (the one with the address id’s)</w:t>
+      </w:r>
+      <w:r>
+        <w:rPr>
+          <w:sz w:val="28"/>
+          <w:szCs w:val="28"/>
+        </w:rPr>
+        <w:t xml:space="preserve"> plus the file made by phase one and now we have all the data we need for our SQL entries.</w:t>
+      </w:r>
+    </w:p>
+    <w:p>
+      <w:pPr>
+        <w:rPr>
+          <w:sz w:val="28"/>
+          <w:szCs w:val="28"/>
+        </w:rPr>
+      </w:pPr>
+      <w:r>
+        <w:rPr>
+          <w:sz w:val="28"/>
+          <w:szCs w:val="28"/>
+        </w:rPr>
+        <w:t>Phase three: using the SQL entry file and creating a rejects option</w:t>
+      </w:r>
+      <w:r>
+        <w:rPr>
+          <w:sz w:val="28"/>
+          <w:szCs w:val="28"/>
+        </w:rPr>
+        <w:t>, Data is ready to go into the SQL</w:t>
+      </w:r>
+      <w:bookmarkStart w:id="0" w:name="_GoBack"/>
+      <w:bookmarkEnd w:id="0"/>
+      <w:r>
+        <w:rPr>
+          <w:sz w:val="28"/>
+          <w:szCs w:val="28"/>
+        </w:rPr>
+        <w:t xml:space="preserve"> table</w:t>
+      </w:r>
+    </w:p>
     <w:sectPr>
       <w:pgSz w:w="12240" w:h="15840"/>
       <w:pgMar w:top="1440" w:right="1440" w:bottom="1440" w:left="1440" w:header="708" w:footer="708" w:gutter="0"/>

</xml_diff>

<commit_message>
reject file plus sql donations input
</commit_message>
<xml_diff>
--- a/Data/Documentation.docx
+++ b/Data/Documentation.docx
@@ -875,17 +875,17 @@
           <w:sz w:val="28"/>
           <w:szCs w:val="28"/>
         </w:rPr>
-        <w:t>, Data is ready to go into the SQL</w:t>
+        <w:t>, Data is ready to go into the SQL table</w:t>
+      </w:r>
+      <w:r>
+        <w:rPr>
+          <w:sz w:val="28"/>
+          <w:szCs w:val="28"/>
+        </w:rPr>
+        <w:t>, sending records with null fields or data not matching our database records to a rejected file which will latter be send back to office for proper corrections.</w:t>
       </w:r>
       <w:bookmarkStart w:id="0" w:name="_GoBack"/>
       <w:bookmarkEnd w:id="0"/>
-      <w:r>
-        <w:rPr>
-          <w:sz w:val="28"/>
-          <w:szCs w:val="28"/>
-        </w:rPr>
-        <w:t xml:space="preserve"> table</w:t>
-      </w:r>
     </w:p>
     <w:sectPr>
       <w:pgSz w:w="12240" w:h="15840"/>

</xml_diff>